<commit_message>
second push - before starting javascript
</commit_message>
<xml_diff>
--- a/Commits do projeto nlw.docx
+++ b/Commits do projeto nlw.docx
@@ -39,6 +39,17 @@
         <w:adjustRightInd w:val="0"/>
         <w:ind w:left="0"/>
       </w:pPr>
+      <w:r>
+        <w:t>30/06/21</w:t>
+      </w:r>
+    </w:p>
+    <w:p>
+      <w:pPr>
+        <w:autoSpaceDE w:val="0"/>
+        <w:autoSpaceDN w:val="0"/>
+        <w:adjustRightInd w:val="0"/>
+        <w:ind w:left="0"/>
+      </w:pPr>
     </w:p>
     <w:p>
       <w:pPr>
@@ -1233,6 +1244,2275 @@
       <w:proofErr w:type="spellEnd"/>
       <w:r>
         <w:t>'.</w:t>
+      </w:r>
+    </w:p>
+    <w:p>
+      <w:pPr>
+        <w:autoSpaceDE w:val="0"/>
+        <w:autoSpaceDN w:val="0"/>
+        <w:adjustRightInd w:val="0"/>
+        <w:ind w:left="0"/>
+      </w:pPr>
+    </w:p>
+    <w:p>
+      <w:pPr>
+        <w:autoSpaceDE w:val="0"/>
+        <w:autoSpaceDN w:val="0"/>
+        <w:adjustRightInd w:val="0"/>
+        <w:ind w:left="0"/>
+        <w:rPr>
+          <w:color w:val="00BFBF"/>
+        </w:rPr>
+      </w:pPr>
+      <w:r>
+        <w:rPr>
+          <w:color w:val="00BF00"/>
+        </w:rPr>
+        <w:t xml:space="preserve">piuwa@DESKTOP-SS54VVU </w:t>
+      </w:r>
+      <w:r>
+        <w:rPr>
+          <w:color w:val="BF00BF"/>
+        </w:rPr>
+        <w:t xml:space="preserve">MINGW64 </w:t>
+      </w:r>
+      <w:r>
+        <w:rPr>
+          <w:color w:val="BFBF00"/>
+        </w:rPr>
+        <w:t>/c/nlw-6</w:t>
+      </w:r>
+      <w:r>
+        <w:rPr>
+          <w:color w:val="00BFBF"/>
+        </w:rPr>
+        <w:t xml:space="preserve"> (</w:t>
+      </w:r>
+      <w:proofErr w:type="spellStart"/>
+      <w:r>
+        <w:rPr>
+          <w:color w:val="00BFBF"/>
+        </w:rPr>
+        <w:t>main</w:t>
+      </w:r>
+      <w:proofErr w:type="spellEnd"/>
+      <w:r>
+        <w:rPr>
+          <w:color w:val="00BFBF"/>
+        </w:rPr>
+        <w:t>)</w:t>
+      </w:r>
+    </w:p>
+    <w:p>
+      <w:pPr>
+        <w:autoSpaceDE w:val="0"/>
+        <w:autoSpaceDN w:val="0"/>
+        <w:adjustRightInd w:val="0"/>
+        <w:ind w:left="0"/>
+      </w:pPr>
+      <w:r>
+        <w:t>$</w:t>
+      </w:r>
+    </w:p>
+    <w:p>
+      <w:pPr>
+        <w:ind w:left="0"/>
+      </w:pPr>
+    </w:p>
+    <w:p>
+      <w:pPr>
+        <w:ind w:left="0"/>
+      </w:pPr>
+      <w:r>
+        <w:lastRenderedPageBreak/>
+        <w:t>01/06/21</w:t>
+      </w:r>
+    </w:p>
+    <w:p>
+      <w:pPr>
+        <w:ind w:left="0"/>
+      </w:pPr>
+    </w:p>
+    <w:p>
+      <w:pPr>
+        <w:autoSpaceDE w:val="0"/>
+        <w:autoSpaceDN w:val="0"/>
+        <w:adjustRightInd w:val="0"/>
+        <w:ind w:left="0"/>
+        <w:rPr>
+          <w:color w:val="BFBF00"/>
+        </w:rPr>
+      </w:pPr>
+      <w:r>
+        <w:rPr>
+          <w:color w:val="00BF00"/>
+        </w:rPr>
+        <w:t xml:space="preserve">piuwa@DESKTOP-SS54VVU </w:t>
+      </w:r>
+      <w:r>
+        <w:rPr>
+          <w:color w:val="BF00BF"/>
+        </w:rPr>
+        <w:t xml:space="preserve">MINGW64 </w:t>
+      </w:r>
+      <w:r>
+        <w:rPr>
+          <w:color w:val="BFBF00"/>
+        </w:rPr>
+        <w:t>/c</w:t>
+      </w:r>
+    </w:p>
+    <w:p>
+      <w:pPr>
+        <w:autoSpaceDE w:val="0"/>
+        <w:autoSpaceDN w:val="0"/>
+        <w:adjustRightInd w:val="0"/>
+        <w:ind w:left="0"/>
+      </w:pPr>
+      <w:r>
+        <w:t>$ cd nlw-6</w:t>
+      </w:r>
+    </w:p>
+    <w:p>
+      <w:pPr>
+        <w:autoSpaceDE w:val="0"/>
+        <w:autoSpaceDN w:val="0"/>
+        <w:adjustRightInd w:val="0"/>
+        <w:ind w:left="0"/>
+      </w:pPr>
+    </w:p>
+    <w:p>
+      <w:pPr>
+        <w:autoSpaceDE w:val="0"/>
+        <w:autoSpaceDN w:val="0"/>
+        <w:adjustRightInd w:val="0"/>
+        <w:ind w:left="0"/>
+        <w:rPr>
+          <w:color w:val="00BFBF"/>
+        </w:rPr>
+      </w:pPr>
+      <w:r>
+        <w:rPr>
+          <w:color w:val="00BF00"/>
+        </w:rPr>
+        <w:t xml:space="preserve">piuwa@DESKTOP-SS54VVU </w:t>
+      </w:r>
+      <w:r>
+        <w:rPr>
+          <w:color w:val="BF00BF"/>
+        </w:rPr>
+        <w:t xml:space="preserve">MINGW64 </w:t>
+      </w:r>
+      <w:r>
+        <w:rPr>
+          <w:color w:val="BFBF00"/>
+        </w:rPr>
+        <w:t>/c/nlw-6</w:t>
+      </w:r>
+      <w:r>
+        <w:rPr>
+          <w:color w:val="00BFBF"/>
+        </w:rPr>
+        <w:t xml:space="preserve"> (</w:t>
+      </w:r>
+      <w:proofErr w:type="spellStart"/>
+      <w:r>
+        <w:rPr>
+          <w:color w:val="00BFBF"/>
+        </w:rPr>
+        <w:t>main</w:t>
+      </w:r>
+      <w:proofErr w:type="spellEnd"/>
+      <w:r>
+        <w:rPr>
+          <w:color w:val="00BFBF"/>
+        </w:rPr>
+        <w:t>)</w:t>
+      </w:r>
+    </w:p>
+    <w:p>
+      <w:pPr>
+        <w:autoSpaceDE w:val="0"/>
+        <w:autoSpaceDN w:val="0"/>
+        <w:adjustRightInd w:val="0"/>
+        <w:ind w:left="0"/>
+      </w:pPr>
+      <w:r>
+        <w:t xml:space="preserve">$ </w:t>
+      </w:r>
+      <w:proofErr w:type="spellStart"/>
+      <w:r>
+        <w:t>ls</w:t>
+      </w:r>
+      <w:proofErr w:type="spellEnd"/>
+    </w:p>
+    <w:p>
+      <w:pPr>
+        <w:autoSpaceDE w:val="0"/>
+        <w:autoSpaceDN w:val="0"/>
+        <w:adjustRightInd w:val="0"/>
+        <w:ind w:left="0"/>
+      </w:pPr>
+      <w:r>
+        <w:t>'</w:t>
+      </w:r>
+      <w:proofErr w:type="spellStart"/>
+      <w:r>
+        <w:t>Commits</w:t>
+      </w:r>
+      <w:proofErr w:type="spellEnd"/>
+      <w:r>
+        <w:t xml:space="preserve"> do projeto nlw.docx'   index.html   style.css</w:t>
+      </w:r>
+    </w:p>
+    <w:p>
+      <w:pPr>
+        <w:autoSpaceDE w:val="0"/>
+        <w:autoSpaceDN w:val="0"/>
+        <w:adjustRightInd w:val="0"/>
+        <w:ind w:left="0"/>
+      </w:pPr>
+    </w:p>
+    <w:p>
+      <w:pPr>
+        <w:autoSpaceDE w:val="0"/>
+        <w:autoSpaceDN w:val="0"/>
+        <w:adjustRightInd w:val="0"/>
+        <w:ind w:left="0"/>
+        <w:rPr>
+          <w:color w:val="00BFBF"/>
+        </w:rPr>
+      </w:pPr>
+      <w:r>
+        <w:rPr>
+          <w:color w:val="00BF00"/>
+        </w:rPr>
+        <w:t xml:space="preserve">piuwa@DESKTOP-SS54VVU </w:t>
+      </w:r>
+      <w:r>
+        <w:rPr>
+          <w:color w:val="BF00BF"/>
+        </w:rPr>
+        <w:t xml:space="preserve">MINGW64 </w:t>
+      </w:r>
+      <w:r>
+        <w:rPr>
+          <w:color w:val="BFBF00"/>
+        </w:rPr>
+        <w:t>/c/nlw-6</w:t>
+      </w:r>
+      <w:r>
+        <w:rPr>
+          <w:color w:val="00BFBF"/>
+        </w:rPr>
+        <w:t xml:space="preserve"> (</w:t>
+      </w:r>
+      <w:proofErr w:type="spellStart"/>
+      <w:r>
+        <w:rPr>
+          <w:color w:val="00BFBF"/>
+        </w:rPr>
+        <w:t>main</w:t>
+      </w:r>
+      <w:proofErr w:type="spellEnd"/>
+      <w:r>
+        <w:rPr>
+          <w:color w:val="00BFBF"/>
+        </w:rPr>
+        <w:t>)</w:t>
+      </w:r>
+    </w:p>
+    <w:p>
+      <w:pPr>
+        <w:autoSpaceDE w:val="0"/>
+        <w:autoSpaceDN w:val="0"/>
+        <w:adjustRightInd w:val="0"/>
+        <w:ind w:left="0"/>
+      </w:pPr>
+      <w:r>
+        <w:t xml:space="preserve">$ </w:t>
+      </w:r>
+      <w:proofErr w:type="spellStart"/>
+      <w:r>
+        <w:t>git</w:t>
+      </w:r>
+      <w:proofErr w:type="spellEnd"/>
+      <w:r>
+        <w:t xml:space="preserve"> status</w:t>
+      </w:r>
+    </w:p>
+    <w:p>
+      <w:pPr>
+        <w:autoSpaceDE w:val="0"/>
+        <w:autoSpaceDN w:val="0"/>
+        <w:adjustRightInd w:val="0"/>
+        <w:ind w:left="0"/>
+      </w:pPr>
+      <w:r>
+        <w:t xml:space="preserve">On </w:t>
+      </w:r>
+      <w:proofErr w:type="spellStart"/>
+      <w:r>
+        <w:t>branch</w:t>
+      </w:r>
+      <w:proofErr w:type="spellEnd"/>
+      <w:r>
+        <w:t xml:space="preserve"> </w:t>
+      </w:r>
+      <w:proofErr w:type="spellStart"/>
+      <w:r>
+        <w:t>main</w:t>
+      </w:r>
+      <w:proofErr w:type="spellEnd"/>
+    </w:p>
+    <w:p>
+      <w:pPr>
+        <w:autoSpaceDE w:val="0"/>
+        <w:autoSpaceDN w:val="0"/>
+        <w:adjustRightInd w:val="0"/>
+        <w:ind w:left="0"/>
+      </w:pPr>
+      <w:proofErr w:type="spellStart"/>
+      <w:r>
+        <w:t>Your</w:t>
+      </w:r>
+      <w:proofErr w:type="spellEnd"/>
+      <w:r>
+        <w:t xml:space="preserve"> </w:t>
+      </w:r>
+      <w:proofErr w:type="spellStart"/>
+      <w:r>
+        <w:t>branch</w:t>
+      </w:r>
+      <w:proofErr w:type="spellEnd"/>
+      <w:r>
+        <w:t xml:space="preserve"> </w:t>
+      </w:r>
+      <w:proofErr w:type="spellStart"/>
+      <w:r>
+        <w:t>is</w:t>
+      </w:r>
+      <w:proofErr w:type="spellEnd"/>
+      <w:r>
+        <w:t xml:space="preserve"> </w:t>
+      </w:r>
+      <w:proofErr w:type="spellStart"/>
+      <w:r>
+        <w:t>up</w:t>
+      </w:r>
+      <w:proofErr w:type="spellEnd"/>
+      <w:r>
+        <w:t xml:space="preserve"> to date </w:t>
+      </w:r>
+      <w:proofErr w:type="spellStart"/>
+      <w:r>
+        <w:t>with</w:t>
+      </w:r>
+      <w:proofErr w:type="spellEnd"/>
+      <w:r>
+        <w:t xml:space="preserve"> '</w:t>
+      </w:r>
+      <w:proofErr w:type="spellStart"/>
+      <w:r>
+        <w:t>origin</w:t>
+      </w:r>
+      <w:proofErr w:type="spellEnd"/>
+      <w:r>
+        <w:t>/</w:t>
+      </w:r>
+      <w:proofErr w:type="spellStart"/>
+      <w:r>
+        <w:t>main</w:t>
+      </w:r>
+      <w:proofErr w:type="spellEnd"/>
+      <w:r>
+        <w:t>'.</w:t>
+      </w:r>
+    </w:p>
+    <w:p>
+      <w:pPr>
+        <w:autoSpaceDE w:val="0"/>
+        <w:autoSpaceDN w:val="0"/>
+        <w:adjustRightInd w:val="0"/>
+        <w:ind w:left="0"/>
+      </w:pPr>
+    </w:p>
+    <w:p>
+      <w:pPr>
+        <w:autoSpaceDE w:val="0"/>
+        <w:autoSpaceDN w:val="0"/>
+        <w:adjustRightInd w:val="0"/>
+        <w:ind w:left="0"/>
+      </w:pPr>
+      <w:proofErr w:type="spellStart"/>
+      <w:r>
+        <w:t>Changes</w:t>
+      </w:r>
+      <w:proofErr w:type="spellEnd"/>
+      <w:r>
+        <w:t xml:space="preserve"> </w:t>
+      </w:r>
+      <w:proofErr w:type="spellStart"/>
+      <w:r>
+        <w:t>not</w:t>
+      </w:r>
+      <w:proofErr w:type="spellEnd"/>
+      <w:r>
+        <w:t xml:space="preserve"> </w:t>
+      </w:r>
+      <w:proofErr w:type="spellStart"/>
+      <w:r>
+        <w:t>staged</w:t>
+      </w:r>
+      <w:proofErr w:type="spellEnd"/>
+      <w:r>
+        <w:t xml:space="preserve"> for </w:t>
+      </w:r>
+      <w:proofErr w:type="spellStart"/>
+      <w:r>
+        <w:t>commit</w:t>
+      </w:r>
+      <w:proofErr w:type="spellEnd"/>
+      <w:r>
+        <w:t>:</w:t>
+      </w:r>
+    </w:p>
+    <w:p>
+      <w:pPr>
+        <w:autoSpaceDE w:val="0"/>
+        <w:autoSpaceDN w:val="0"/>
+        <w:adjustRightInd w:val="0"/>
+        <w:ind w:left="0"/>
+      </w:pPr>
+      <w:r>
+        <w:t xml:space="preserve">  (use "</w:t>
+      </w:r>
+      <w:proofErr w:type="spellStart"/>
+      <w:r>
+        <w:t>git</w:t>
+      </w:r>
+      <w:proofErr w:type="spellEnd"/>
+      <w:r>
+        <w:t xml:space="preserve"> </w:t>
+      </w:r>
+      <w:proofErr w:type="spellStart"/>
+      <w:r>
+        <w:t>add</w:t>
+      </w:r>
+      <w:proofErr w:type="spellEnd"/>
+      <w:r>
+        <w:t xml:space="preserve"> &lt;file&gt;..." to update </w:t>
+      </w:r>
+      <w:proofErr w:type="spellStart"/>
+      <w:r>
+        <w:t>what</w:t>
+      </w:r>
+      <w:proofErr w:type="spellEnd"/>
+      <w:r>
+        <w:t xml:space="preserve"> will be </w:t>
+      </w:r>
+      <w:proofErr w:type="spellStart"/>
+      <w:r>
+        <w:t>committed</w:t>
+      </w:r>
+      <w:proofErr w:type="spellEnd"/>
+      <w:r>
+        <w:t>)</w:t>
+      </w:r>
+    </w:p>
+    <w:p>
+      <w:pPr>
+        <w:autoSpaceDE w:val="0"/>
+        <w:autoSpaceDN w:val="0"/>
+        <w:adjustRightInd w:val="0"/>
+        <w:ind w:left="0"/>
+      </w:pPr>
+      <w:r>
+        <w:t xml:space="preserve">  (use "</w:t>
+      </w:r>
+      <w:proofErr w:type="spellStart"/>
+      <w:r>
+        <w:t>git</w:t>
+      </w:r>
+      <w:proofErr w:type="spellEnd"/>
+      <w:r>
+        <w:t xml:space="preserve"> </w:t>
+      </w:r>
+      <w:proofErr w:type="spellStart"/>
+      <w:r>
+        <w:t>restore</w:t>
+      </w:r>
+      <w:proofErr w:type="spellEnd"/>
+      <w:r>
+        <w:t xml:space="preserve"> &lt;file&gt;..." to </w:t>
+      </w:r>
+      <w:proofErr w:type="spellStart"/>
+      <w:r>
+        <w:t>discard</w:t>
+      </w:r>
+      <w:proofErr w:type="spellEnd"/>
+      <w:r>
+        <w:t xml:space="preserve"> </w:t>
+      </w:r>
+      <w:proofErr w:type="spellStart"/>
+      <w:r>
+        <w:t>changes</w:t>
+      </w:r>
+      <w:proofErr w:type="spellEnd"/>
+      <w:r>
+        <w:t xml:space="preserve"> in </w:t>
+      </w:r>
+      <w:proofErr w:type="spellStart"/>
+      <w:r>
+        <w:t>working</w:t>
+      </w:r>
+      <w:proofErr w:type="spellEnd"/>
+      <w:r>
+        <w:t xml:space="preserve"> </w:t>
+      </w:r>
+      <w:proofErr w:type="spellStart"/>
+      <w:r>
+        <w:t>directory</w:t>
+      </w:r>
+      <w:proofErr w:type="spellEnd"/>
+      <w:r>
+        <w:t>)</w:t>
+      </w:r>
+    </w:p>
+    <w:p>
+      <w:pPr>
+        <w:autoSpaceDE w:val="0"/>
+        <w:autoSpaceDN w:val="0"/>
+        <w:adjustRightInd w:val="0"/>
+        <w:ind w:left="0"/>
+        <w:rPr>
+          <w:color w:val="BF0000"/>
+        </w:rPr>
+      </w:pPr>
+      <w:r>
+        <w:t xml:space="preserve">        </w:t>
+      </w:r>
+      <w:proofErr w:type="spellStart"/>
+      <w:r>
+        <w:rPr>
+          <w:color w:val="BF0000"/>
+        </w:rPr>
+        <w:t>modified</w:t>
+      </w:r>
+      <w:proofErr w:type="spellEnd"/>
+      <w:r>
+        <w:rPr>
+          <w:color w:val="BF0000"/>
+        </w:rPr>
+        <w:t>:   index.html</w:t>
+      </w:r>
+    </w:p>
+    <w:p>
+      <w:pPr>
+        <w:autoSpaceDE w:val="0"/>
+        <w:autoSpaceDN w:val="0"/>
+        <w:adjustRightInd w:val="0"/>
+        <w:ind w:left="0"/>
+        <w:rPr>
+          <w:color w:val="BF0000"/>
+        </w:rPr>
+      </w:pPr>
+      <w:r>
+        <w:t xml:space="preserve">        </w:t>
+      </w:r>
+      <w:proofErr w:type="spellStart"/>
+      <w:r>
+        <w:rPr>
+          <w:color w:val="BF0000"/>
+        </w:rPr>
+        <w:t>modified</w:t>
+      </w:r>
+      <w:proofErr w:type="spellEnd"/>
+      <w:r>
+        <w:rPr>
+          <w:color w:val="BF0000"/>
+        </w:rPr>
+        <w:t>:   style.css</w:t>
+      </w:r>
+    </w:p>
+    <w:p>
+      <w:pPr>
+        <w:autoSpaceDE w:val="0"/>
+        <w:autoSpaceDN w:val="0"/>
+        <w:adjustRightInd w:val="0"/>
+        <w:ind w:left="0"/>
+        <w:rPr>
+          <w:color w:val="BF0000"/>
+        </w:rPr>
+      </w:pPr>
+    </w:p>
+    <w:p>
+      <w:pPr>
+        <w:autoSpaceDE w:val="0"/>
+        <w:autoSpaceDN w:val="0"/>
+        <w:adjustRightInd w:val="0"/>
+        <w:ind w:left="0"/>
+      </w:pPr>
+      <w:proofErr w:type="spellStart"/>
+      <w:r>
+        <w:t>Untracked</w:t>
+      </w:r>
+      <w:proofErr w:type="spellEnd"/>
+      <w:r>
+        <w:t xml:space="preserve"> files:</w:t>
+      </w:r>
+    </w:p>
+    <w:p>
+      <w:pPr>
+        <w:autoSpaceDE w:val="0"/>
+        <w:autoSpaceDN w:val="0"/>
+        <w:adjustRightInd w:val="0"/>
+        <w:ind w:left="0"/>
+      </w:pPr>
+      <w:r>
+        <w:t xml:space="preserve">  (use "</w:t>
+      </w:r>
+      <w:proofErr w:type="spellStart"/>
+      <w:r>
+        <w:t>git</w:t>
+      </w:r>
+      <w:proofErr w:type="spellEnd"/>
+      <w:r>
+        <w:t xml:space="preserve"> </w:t>
+      </w:r>
+      <w:proofErr w:type="spellStart"/>
+      <w:r>
+        <w:t>add</w:t>
+      </w:r>
+      <w:proofErr w:type="spellEnd"/>
+      <w:r>
+        <w:t xml:space="preserve"> &lt;file&gt;..." to include in </w:t>
+      </w:r>
+      <w:proofErr w:type="spellStart"/>
+      <w:r>
+        <w:t>what</w:t>
+      </w:r>
+      <w:proofErr w:type="spellEnd"/>
+      <w:r>
+        <w:t xml:space="preserve"> will be </w:t>
+      </w:r>
+      <w:proofErr w:type="spellStart"/>
+      <w:r>
+        <w:t>committed</w:t>
+      </w:r>
+      <w:proofErr w:type="spellEnd"/>
+      <w:r>
+        <w:t>)</w:t>
+      </w:r>
+    </w:p>
+    <w:p>
+      <w:pPr>
+        <w:autoSpaceDE w:val="0"/>
+        <w:autoSpaceDN w:val="0"/>
+        <w:adjustRightInd w:val="0"/>
+        <w:ind w:left="0"/>
+        <w:rPr>
+          <w:color w:val="BF0000"/>
+        </w:rPr>
+      </w:pPr>
+      <w:r>
+        <w:t xml:space="preserve">        </w:t>
+      </w:r>
+      <w:proofErr w:type="spellStart"/>
+      <w:r>
+        <w:rPr>
+          <w:color w:val="BF0000"/>
+        </w:rPr>
+        <w:t>Commits</w:t>
+      </w:r>
+      <w:proofErr w:type="spellEnd"/>
+      <w:r>
+        <w:rPr>
+          <w:color w:val="BF0000"/>
+        </w:rPr>
+        <w:t xml:space="preserve"> do projeto nlw.docx</w:t>
+      </w:r>
+    </w:p>
+    <w:p>
+      <w:pPr>
+        <w:autoSpaceDE w:val="0"/>
+        <w:autoSpaceDN w:val="0"/>
+        <w:adjustRightInd w:val="0"/>
+        <w:ind w:left="0"/>
+        <w:rPr>
+          <w:color w:val="BF0000"/>
+        </w:rPr>
+      </w:pPr>
+    </w:p>
+    <w:p>
+      <w:pPr>
+        <w:autoSpaceDE w:val="0"/>
+        <w:autoSpaceDN w:val="0"/>
+        <w:adjustRightInd w:val="0"/>
+        <w:ind w:left="0"/>
+      </w:pPr>
+      <w:r>
+        <w:t xml:space="preserve">no </w:t>
+      </w:r>
+      <w:proofErr w:type="spellStart"/>
+      <w:r>
+        <w:t>changes</w:t>
+      </w:r>
+      <w:proofErr w:type="spellEnd"/>
+      <w:r>
+        <w:t xml:space="preserve"> </w:t>
+      </w:r>
+      <w:proofErr w:type="spellStart"/>
+      <w:r>
+        <w:t>added</w:t>
+      </w:r>
+      <w:proofErr w:type="spellEnd"/>
+      <w:r>
+        <w:t xml:space="preserve"> to </w:t>
+      </w:r>
+      <w:proofErr w:type="spellStart"/>
+      <w:r>
+        <w:t>commit</w:t>
+      </w:r>
+      <w:proofErr w:type="spellEnd"/>
+      <w:r>
+        <w:t xml:space="preserve"> (use "</w:t>
+      </w:r>
+      <w:proofErr w:type="spellStart"/>
+      <w:r>
+        <w:t>git</w:t>
+      </w:r>
+      <w:proofErr w:type="spellEnd"/>
+      <w:r>
+        <w:t xml:space="preserve"> </w:t>
+      </w:r>
+      <w:proofErr w:type="spellStart"/>
+      <w:r>
+        <w:t>add</w:t>
+      </w:r>
+      <w:proofErr w:type="spellEnd"/>
+      <w:r>
+        <w:t>" and/</w:t>
+      </w:r>
+      <w:proofErr w:type="spellStart"/>
+      <w:r>
+        <w:t>or</w:t>
+      </w:r>
+      <w:proofErr w:type="spellEnd"/>
+      <w:r>
+        <w:t xml:space="preserve"> "</w:t>
+      </w:r>
+      <w:proofErr w:type="spellStart"/>
+      <w:r>
+        <w:t>git</w:t>
+      </w:r>
+      <w:proofErr w:type="spellEnd"/>
+      <w:r>
+        <w:t xml:space="preserve"> </w:t>
+      </w:r>
+      <w:proofErr w:type="spellStart"/>
+      <w:r>
+        <w:t>commit</w:t>
+      </w:r>
+      <w:proofErr w:type="spellEnd"/>
+      <w:r>
+        <w:t xml:space="preserve"> -a")</w:t>
+      </w:r>
+    </w:p>
+    <w:p>
+      <w:pPr>
+        <w:autoSpaceDE w:val="0"/>
+        <w:autoSpaceDN w:val="0"/>
+        <w:adjustRightInd w:val="0"/>
+        <w:ind w:left="0"/>
+      </w:pPr>
+    </w:p>
+    <w:p>
+      <w:pPr>
+        <w:autoSpaceDE w:val="0"/>
+        <w:autoSpaceDN w:val="0"/>
+        <w:adjustRightInd w:val="0"/>
+        <w:ind w:left="0"/>
+        <w:rPr>
+          <w:color w:val="00BFBF"/>
+        </w:rPr>
+      </w:pPr>
+      <w:r>
+        <w:rPr>
+          <w:color w:val="00BF00"/>
+        </w:rPr>
+        <w:t xml:space="preserve">piuwa@DESKTOP-SS54VVU </w:t>
+      </w:r>
+      <w:r>
+        <w:rPr>
+          <w:color w:val="BF00BF"/>
+        </w:rPr>
+        <w:t xml:space="preserve">MINGW64 </w:t>
+      </w:r>
+      <w:r>
+        <w:rPr>
+          <w:color w:val="BFBF00"/>
+        </w:rPr>
+        <w:t>/c/nlw-6</w:t>
+      </w:r>
+      <w:r>
+        <w:rPr>
+          <w:color w:val="00BFBF"/>
+        </w:rPr>
+        <w:t xml:space="preserve"> (</w:t>
+      </w:r>
+      <w:proofErr w:type="spellStart"/>
+      <w:r>
+        <w:rPr>
+          <w:color w:val="00BFBF"/>
+        </w:rPr>
+        <w:t>main</w:t>
+      </w:r>
+      <w:proofErr w:type="spellEnd"/>
+      <w:r>
+        <w:rPr>
+          <w:color w:val="00BFBF"/>
+        </w:rPr>
+        <w:t>)</w:t>
+      </w:r>
+    </w:p>
+    <w:p>
+      <w:pPr>
+        <w:autoSpaceDE w:val="0"/>
+        <w:autoSpaceDN w:val="0"/>
+        <w:adjustRightInd w:val="0"/>
+        <w:ind w:left="0"/>
+      </w:pPr>
+      <w:r>
+        <w:t xml:space="preserve">$ cd </w:t>
+      </w:r>
+      <w:proofErr w:type="spellStart"/>
+      <w:r>
+        <w:t>add</w:t>
+      </w:r>
+      <w:proofErr w:type="spellEnd"/>
+      <w:r>
+        <w:t xml:space="preserve"> .</w:t>
+      </w:r>
+    </w:p>
+    <w:p>
+      <w:pPr>
+        <w:autoSpaceDE w:val="0"/>
+        <w:autoSpaceDN w:val="0"/>
+        <w:adjustRightInd w:val="0"/>
+        <w:ind w:left="0"/>
+      </w:pPr>
+      <w:proofErr w:type="spellStart"/>
+      <w:r>
+        <w:t>bash</w:t>
+      </w:r>
+      <w:proofErr w:type="spellEnd"/>
+      <w:r>
+        <w:t xml:space="preserve">: cd: too </w:t>
+      </w:r>
+      <w:proofErr w:type="spellStart"/>
+      <w:r>
+        <w:t>many</w:t>
+      </w:r>
+      <w:proofErr w:type="spellEnd"/>
+      <w:r>
+        <w:t xml:space="preserve"> </w:t>
+      </w:r>
+      <w:proofErr w:type="spellStart"/>
+      <w:r>
+        <w:t>arguments</w:t>
+      </w:r>
+      <w:proofErr w:type="spellEnd"/>
+    </w:p>
+    <w:p>
+      <w:pPr>
+        <w:autoSpaceDE w:val="0"/>
+        <w:autoSpaceDN w:val="0"/>
+        <w:adjustRightInd w:val="0"/>
+        <w:ind w:left="0"/>
+      </w:pPr>
+    </w:p>
+    <w:p>
+      <w:pPr>
+        <w:autoSpaceDE w:val="0"/>
+        <w:autoSpaceDN w:val="0"/>
+        <w:adjustRightInd w:val="0"/>
+        <w:ind w:left="0"/>
+        <w:rPr>
+          <w:color w:val="00BFBF"/>
+        </w:rPr>
+      </w:pPr>
+      <w:r>
+        <w:rPr>
+          <w:color w:val="00BF00"/>
+        </w:rPr>
+        <w:t xml:space="preserve">piuwa@DESKTOP-SS54VVU </w:t>
+      </w:r>
+      <w:r>
+        <w:rPr>
+          <w:color w:val="BF00BF"/>
+        </w:rPr>
+        <w:t xml:space="preserve">MINGW64 </w:t>
+      </w:r>
+      <w:r>
+        <w:rPr>
+          <w:color w:val="BFBF00"/>
+        </w:rPr>
+        <w:t>/c/nlw-6</w:t>
+      </w:r>
+      <w:r>
+        <w:rPr>
+          <w:color w:val="00BFBF"/>
+        </w:rPr>
+        <w:t xml:space="preserve"> (</w:t>
+      </w:r>
+      <w:proofErr w:type="spellStart"/>
+      <w:r>
+        <w:rPr>
+          <w:color w:val="00BFBF"/>
+        </w:rPr>
+        <w:t>main</w:t>
+      </w:r>
+      <w:proofErr w:type="spellEnd"/>
+      <w:r>
+        <w:rPr>
+          <w:color w:val="00BFBF"/>
+        </w:rPr>
+        <w:t>)</w:t>
+      </w:r>
+    </w:p>
+    <w:p>
+      <w:pPr>
+        <w:autoSpaceDE w:val="0"/>
+        <w:autoSpaceDN w:val="0"/>
+        <w:adjustRightInd w:val="0"/>
+        <w:ind w:left="0"/>
+      </w:pPr>
+      <w:r>
+        <w:t xml:space="preserve">$ </w:t>
+      </w:r>
+      <w:proofErr w:type="spellStart"/>
+      <w:r>
+        <w:t>git</w:t>
+      </w:r>
+      <w:proofErr w:type="spellEnd"/>
+      <w:r>
+        <w:t xml:space="preserve"> </w:t>
+      </w:r>
+      <w:proofErr w:type="spellStart"/>
+      <w:r>
+        <w:t>add</w:t>
+      </w:r>
+      <w:proofErr w:type="spellEnd"/>
+      <w:r>
+        <w:t xml:space="preserve"> .</w:t>
+      </w:r>
+    </w:p>
+    <w:p>
+      <w:pPr>
+        <w:autoSpaceDE w:val="0"/>
+        <w:autoSpaceDN w:val="0"/>
+        <w:adjustRightInd w:val="0"/>
+        <w:ind w:left="0"/>
+      </w:pPr>
+    </w:p>
+    <w:p>
+      <w:pPr>
+        <w:autoSpaceDE w:val="0"/>
+        <w:autoSpaceDN w:val="0"/>
+        <w:adjustRightInd w:val="0"/>
+        <w:ind w:left="0"/>
+        <w:rPr>
+          <w:color w:val="00BFBF"/>
+        </w:rPr>
+      </w:pPr>
+      <w:r>
+        <w:rPr>
+          <w:color w:val="00BF00"/>
+        </w:rPr>
+        <w:t xml:space="preserve">piuwa@DESKTOP-SS54VVU </w:t>
+      </w:r>
+      <w:r>
+        <w:rPr>
+          <w:color w:val="BF00BF"/>
+        </w:rPr>
+        <w:t xml:space="preserve">MINGW64 </w:t>
+      </w:r>
+      <w:r>
+        <w:rPr>
+          <w:color w:val="BFBF00"/>
+        </w:rPr>
+        <w:t>/c/nlw-6</w:t>
+      </w:r>
+      <w:r>
+        <w:rPr>
+          <w:color w:val="00BFBF"/>
+        </w:rPr>
+        <w:t xml:space="preserve"> (</w:t>
+      </w:r>
+      <w:proofErr w:type="spellStart"/>
+      <w:r>
+        <w:rPr>
+          <w:color w:val="00BFBF"/>
+        </w:rPr>
+        <w:t>main</w:t>
+      </w:r>
+      <w:proofErr w:type="spellEnd"/>
+      <w:r>
+        <w:rPr>
+          <w:color w:val="00BFBF"/>
+        </w:rPr>
+        <w:t>)</w:t>
+      </w:r>
+    </w:p>
+    <w:p>
+      <w:pPr>
+        <w:autoSpaceDE w:val="0"/>
+        <w:autoSpaceDN w:val="0"/>
+        <w:adjustRightInd w:val="0"/>
+        <w:ind w:left="0"/>
+      </w:pPr>
+      <w:r>
+        <w:t xml:space="preserve">$ </w:t>
+      </w:r>
+      <w:proofErr w:type="spellStart"/>
+      <w:r>
+        <w:t>ls</w:t>
+      </w:r>
+      <w:proofErr w:type="spellEnd"/>
+    </w:p>
+    <w:p>
+      <w:pPr>
+        <w:autoSpaceDE w:val="0"/>
+        <w:autoSpaceDN w:val="0"/>
+        <w:adjustRightInd w:val="0"/>
+        <w:ind w:left="0"/>
+      </w:pPr>
+      <w:r>
+        <w:t>'</w:t>
+      </w:r>
+      <w:proofErr w:type="spellStart"/>
+      <w:r>
+        <w:t>Commits</w:t>
+      </w:r>
+      <w:proofErr w:type="spellEnd"/>
+      <w:r>
+        <w:t xml:space="preserve"> do projeto nlw.docx'   index.html   style.css</w:t>
+      </w:r>
+    </w:p>
+    <w:p>
+      <w:pPr>
+        <w:autoSpaceDE w:val="0"/>
+        <w:autoSpaceDN w:val="0"/>
+        <w:adjustRightInd w:val="0"/>
+        <w:ind w:left="0"/>
+      </w:pPr>
+    </w:p>
+    <w:p>
+      <w:pPr>
+        <w:autoSpaceDE w:val="0"/>
+        <w:autoSpaceDN w:val="0"/>
+        <w:adjustRightInd w:val="0"/>
+        <w:ind w:left="0"/>
+        <w:rPr>
+          <w:color w:val="00BFBF"/>
+        </w:rPr>
+      </w:pPr>
+      <w:r>
+        <w:rPr>
+          <w:color w:val="00BF00"/>
+        </w:rPr>
+        <w:t xml:space="preserve">piuwa@DESKTOP-SS54VVU </w:t>
+      </w:r>
+      <w:r>
+        <w:rPr>
+          <w:color w:val="BF00BF"/>
+        </w:rPr>
+        <w:t xml:space="preserve">MINGW64 </w:t>
+      </w:r>
+      <w:r>
+        <w:rPr>
+          <w:color w:val="BFBF00"/>
+        </w:rPr>
+        <w:t>/c/nlw-6</w:t>
+      </w:r>
+      <w:r>
+        <w:rPr>
+          <w:color w:val="00BFBF"/>
+        </w:rPr>
+        <w:t xml:space="preserve"> (</w:t>
+      </w:r>
+      <w:proofErr w:type="spellStart"/>
+      <w:r>
+        <w:rPr>
+          <w:color w:val="00BFBF"/>
+        </w:rPr>
+        <w:t>main</w:t>
+      </w:r>
+      <w:proofErr w:type="spellEnd"/>
+      <w:r>
+        <w:rPr>
+          <w:color w:val="00BFBF"/>
+        </w:rPr>
+        <w:t>)</w:t>
+      </w:r>
+    </w:p>
+    <w:p>
+      <w:pPr>
+        <w:autoSpaceDE w:val="0"/>
+        <w:autoSpaceDN w:val="0"/>
+        <w:adjustRightInd w:val="0"/>
+        <w:ind w:left="0"/>
+      </w:pPr>
+      <w:r>
+        <w:t xml:space="preserve">$ </w:t>
+      </w:r>
+      <w:proofErr w:type="spellStart"/>
+      <w:r>
+        <w:t>git</w:t>
+      </w:r>
+      <w:proofErr w:type="spellEnd"/>
+      <w:r>
+        <w:t xml:space="preserve"> status</w:t>
+      </w:r>
+    </w:p>
+    <w:p>
+      <w:pPr>
+        <w:autoSpaceDE w:val="0"/>
+        <w:autoSpaceDN w:val="0"/>
+        <w:adjustRightInd w:val="0"/>
+        <w:ind w:left="0"/>
+      </w:pPr>
+      <w:r>
+        <w:t xml:space="preserve">On </w:t>
+      </w:r>
+      <w:proofErr w:type="spellStart"/>
+      <w:r>
+        <w:t>branch</w:t>
+      </w:r>
+      <w:proofErr w:type="spellEnd"/>
+      <w:r>
+        <w:t xml:space="preserve"> </w:t>
+      </w:r>
+      <w:proofErr w:type="spellStart"/>
+      <w:r>
+        <w:t>main</w:t>
+      </w:r>
+      <w:proofErr w:type="spellEnd"/>
+    </w:p>
+    <w:p>
+      <w:pPr>
+        <w:autoSpaceDE w:val="0"/>
+        <w:autoSpaceDN w:val="0"/>
+        <w:adjustRightInd w:val="0"/>
+        <w:ind w:left="0"/>
+      </w:pPr>
+      <w:proofErr w:type="spellStart"/>
+      <w:r>
+        <w:t>Your</w:t>
+      </w:r>
+      <w:proofErr w:type="spellEnd"/>
+      <w:r>
+        <w:t xml:space="preserve"> </w:t>
+      </w:r>
+      <w:proofErr w:type="spellStart"/>
+      <w:r>
+        <w:t>branch</w:t>
+      </w:r>
+      <w:proofErr w:type="spellEnd"/>
+      <w:r>
+        <w:t xml:space="preserve"> </w:t>
+      </w:r>
+      <w:proofErr w:type="spellStart"/>
+      <w:r>
+        <w:t>is</w:t>
+      </w:r>
+      <w:proofErr w:type="spellEnd"/>
+      <w:r>
+        <w:t xml:space="preserve"> </w:t>
+      </w:r>
+      <w:proofErr w:type="spellStart"/>
+      <w:r>
+        <w:t>up</w:t>
+      </w:r>
+      <w:proofErr w:type="spellEnd"/>
+      <w:r>
+        <w:t xml:space="preserve"> to date </w:t>
+      </w:r>
+      <w:proofErr w:type="spellStart"/>
+      <w:r>
+        <w:t>with</w:t>
+      </w:r>
+      <w:proofErr w:type="spellEnd"/>
+      <w:r>
+        <w:t xml:space="preserve"> '</w:t>
+      </w:r>
+      <w:proofErr w:type="spellStart"/>
+      <w:r>
+        <w:t>origin</w:t>
+      </w:r>
+      <w:proofErr w:type="spellEnd"/>
+      <w:r>
+        <w:t>/</w:t>
+      </w:r>
+      <w:proofErr w:type="spellStart"/>
+      <w:r>
+        <w:t>main</w:t>
+      </w:r>
+      <w:proofErr w:type="spellEnd"/>
+      <w:r>
+        <w:t>'.</w:t>
+      </w:r>
+    </w:p>
+    <w:p>
+      <w:pPr>
+        <w:autoSpaceDE w:val="0"/>
+        <w:autoSpaceDN w:val="0"/>
+        <w:adjustRightInd w:val="0"/>
+        <w:ind w:left="0"/>
+      </w:pPr>
+    </w:p>
+    <w:p>
+      <w:pPr>
+        <w:autoSpaceDE w:val="0"/>
+        <w:autoSpaceDN w:val="0"/>
+        <w:adjustRightInd w:val="0"/>
+        <w:ind w:left="0"/>
+      </w:pPr>
+      <w:proofErr w:type="spellStart"/>
+      <w:r>
+        <w:t>Changes</w:t>
+      </w:r>
+      <w:proofErr w:type="spellEnd"/>
+      <w:r>
+        <w:t xml:space="preserve"> to be </w:t>
+      </w:r>
+      <w:proofErr w:type="spellStart"/>
+      <w:r>
+        <w:t>committed</w:t>
+      </w:r>
+      <w:proofErr w:type="spellEnd"/>
+      <w:r>
+        <w:t>:</w:t>
+      </w:r>
+    </w:p>
+    <w:p>
+      <w:pPr>
+        <w:autoSpaceDE w:val="0"/>
+        <w:autoSpaceDN w:val="0"/>
+        <w:adjustRightInd w:val="0"/>
+        <w:ind w:left="0"/>
+      </w:pPr>
+      <w:r>
+        <w:t xml:space="preserve">  (use "</w:t>
+      </w:r>
+      <w:proofErr w:type="spellStart"/>
+      <w:r>
+        <w:t>git</w:t>
+      </w:r>
+      <w:proofErr w:type="spellEnd"/>
+      <w:r>
+        <w:t xml:space="preserve"> </w:t>
+      </w:r>
+      <w:proofErr w:type="spellStart"/>
+      <w:r>
+        <w:t>restore</w:t>
+      </w:r>
+      <w:proofErr w:type="spellEnd"/>
+      <w:r>
+        <w:t xml:space="preserve"> --</w:t>
+      </w:r>
+      <w:proofErr w:type="spellStart"/>
+      <w:r>
+        <w:t>staged</w:t>
+      </w:r>
+      <w:proofErr w:type="spellEnd"/>
+      <w:r>
+        <w:t xml:space="preserve"> &lt;file&gt;..." to </w:t>
+      </w:r>
+      <w:proofErr w:type="spellStart"/>
+      <w:r>
+        <w:t>unstage</w:t>
+      </w:r>
+      <w:proofErr w:type="spellEnd"/>
+      <w:r>
+        <w:t>)</w:t>
+      </w:r>
+    </w:p>
+    <w:p>
+      <w:pPr>
+        <w:autoSpaceDE w:val="0"/>
+        <w:autoSpaceDN w:val="0"/>
+        <w:adjustRightInd w:val="0"/>
+        <w:ind w:left="0"/>
+        <w:rPr>
+          <w:color w:val="00BF00"/>
+        </w:rPr>
+      </w:pPr>
+      <w:r>
+        <w:t xml:space="preserve">        </w:t>
+      </w:r>
+      <w:r>
+        <w:rPr>
+          <w:color w:val="00BF00"/>
+        </w:rPr>
+        <w:t xml:space="preserve">new file:   </w:t>
+      </w:r>
+      <w:proofErr w:type="spellStart"/>
+      <w:r>
+        <w:rPr>
+          <w:color w:val="00BF00"/>
+        </w:rPr>
+        <w:t>Commits</w:t>
+      </w:r>
+      <w:proofErr w:type="spellEnd"/>
+      <w:r>
+        <w:rPr>
+          <w:color w:val="00BF00"/>
+        </w:rPr>
+        <w:t xml:space="preserve"> do projeto nlw.docx</w:t>
+      </w:r>
+    </w:p>
+    <w:p>
+      <w:pPr>
+        <w:autoSpaceDE w:val="0"/>
+        <w:autoSpaceDN w:val="0"/>
+        <w:adjustRightInd w:val="0"/>
+        <w:ind w:left="0"/>
+        <w:rPr>
+          <w:color w:val="00BF00"/>
+        </w:rPr>
+      </w:pPr>
+      <w:r>
+        <w:t xml:space="preserve">        </w:t>
+      </w:r>
+      <w:proofErr w:type="spellStart"/>
+      <w:r>
+        <w:rPr>
+          <w:color w:val="00BF00"/>
+        </w:rPr>
+        <w:t>modified</w:t>
+      </w:r>
+      <w:proofErr w:type="spellEnd"/>
+      <w:r>
+        <w:rPr>
+          <w:color w:val="00BF00"/>
+        </w:rPr>
+        <w:t>:   index.html</w:t>
+      </w:r>
+    </w:p>
+    <w:p>
+      <w:pPr>
+        <w:autoSpaceDE w:val="0"/>
+        <w:autoSpaceDN w:val="0"/>
+        <w:adjustRightInd w:val="0"/>
+        <w:ind w:left="0"/>
+        <w:rPr>
+          <w:color w:val="00BF00"/>
+        </w:rPr>
+      </w:pPr>
+      <w:r>
+        <w:t xml:space="preserve">        </w:t>
+      </w:r>
+      <w:proofErr w:type="spellStart"/>
+      <w:r>
+        <w:rPr>
+          <w:color w:val="00BF00"/>
+        </w:rPr>
+        <w:t>modified</w:t>
+      </w:r>
+      <w:proofErr w:type="spellEnd"/>
+      <w:r>
+        <w:rPr>
+          <w:color w:val="00BF00"/>
+        </w:rPr>
+        <w:t>:   style.css</w:t>
+      </w:r>
+    </w:p>
+    <w:p>
+      <w:pPr>
+        <w:autoSpaceDE w:val="0"/>
+        <w:autoSpaceDN w:val="0"/>
+        <w:adjustRightInd w:val="0"/>
+        <w:ind w:left="0"/>
+        <w:rPr>
+          <w:color w:val="00BF00"/>
+        </w:rPr>
+      </w:pPr>
+    </w:p>
+    <w:p>
+      <w:pPr>
+        <w:autoSpaceDE w:val="0"/>
+        <w:autoSpaceDN w:val="0"/>
+        <w:adjustRightInd w:val="0"/>
+        <w:ind w:left="0"/>
+        <w:rPr>
+          <w:color w:val="00BF00"/>
+        </w:rPr>
+      </w:pPr>
+    </w:p>
+    <w:p>
+      <w:pPr>
+        <w:autoSpaceDE w:val="0"/>
+        <w:autoSpaceDN w:val="0"/>
+        <w:adjustRightInd w:val="0"/>
+        <w:ind w:left="0"/>
+        <w:rPr>
+          <w:color w:val="00BFBF"/>
+        </w:rPr>
+      </w:pPr>
+      <w:r>
+        <w:rPr>
+          <w:color w:val="00BF00"/>
+        </w:rPr>
+        <w:t xml:space="preserve">piuwa@DESKTOP-SS54VVU </w:t>
+      </w:r>
+      <w:r>
+        <w:rPr>
+          <w:color w:val="BF00BF"/>
+        </w:rPr>
+        <w:t xml:space="preserve">MINGW64 </w:t>
+      </w:r>
+      <w:r>
+        <w:rPr>
+          <w:color w:val="BFBF00"/>
+        </w:rPr>
+        <w:t>/c/nlw-6</w:t>
+      </w:r>
+      <w:r>
+        <w:rPr>
+          <w:color w:val="00BFBF"/>
+        </w:rPr>
+        <w:t xml:space="preserve"> (</w:t>
+      </w:r>
+      <w:proofErr w:type="spellStart"/>
+      <w:r>
+        <w:rPr>
+          <w:color w:val="00BFBF"/>
+        </w:rPr>
+        <w:t>main</w:t>
+      </w:r>
+      <w:proofErr w:type="spellEnd"/>
+      <w:r>
+        <w:rPr>
+          <w:color w:val="00BFBF"/>
+        </w:rPr>
+        <w:t>)</w:t>
+      </w:r>
+    </w:p>
+    <w:p>
+      <w:pPr>
+        <w:autoSpaceDE w:val="0"/>
+        <w:autoSpaceDN w:val="0"/>
+        <w:adjustRightInd w:val="0"/>
+        <w:ind w:left="0"/>
+      </w:pPr>
+      <w:r>
+        <w:lastRenderedPageBreak/>
+        <w:t xml:space="preserve">$ </w:t>
+      </w:r>
+      <w:proofErr w:type="spellStart"/>
+      <w:r>
+        <w:t>git</w:t>
+      </w:r>
+      <w:proofErr w:type="spellEnd"/>
+      <w:r>
+        <w:t xml:space="preserve"> </w:t>
+      </w:r>
+      <w:proofErr w:type="spellStart"/>
+      <w:r>
+        <w:t>commit</w:t>
+      </w:r>
+      <w:proofErr w:type="spellEnd"/>
+      <w:r>
+        <w:t xml:space="preserve"> -m "Construindo o menu"</w:t>
+      </w:r>
+    </w:p>
+    <w:p>
+      <w:pPr>
+        <w:autoSpaceDE w:val="0"/>
+        <w:autoSpaceDN w:val="0"/>
+        <w:adjustRightInd w:val="0"/>
+        <w:ind w:left="0"/>
+      </w:pPr>
+      <w:r>
+        <w:t>[</w:t>
+      </w:r>
+      <w:proofErr w:type="spellStart"/>
+      <w:r>
+        <w:t>main</w:t>
+      </w:r>
+      <w:proofErr w:type="spellEnd"/>
+      <w:r>
+        <w:t xml:space="preserve"> d0e52fb</w:t>
+      </w:r>
+      <w:proofErr w:type="gramStart"/>
+      <w:r>
+        <w:t>] Construindo</w:t>
+      </w:r>
+      <w:proofErr w:type="gramEnd"/>
+      <w:r>
+        <w:t xml:space="preserve"> o menu</w:t>
+      </w:r>
+    </w:p>
+    <w:p>
+      <w:pPr>
+        <w:autoSpaceDE w:val="0"/>
+        <w:autoSpaceDN w:val="0"/>
+        <w:adjustRightInd w:val="0"/>
+        <w:ind w:left="0"/>
+      </w:pPr>
+      <w:r>
+        <w:t xml:space="preserve"> 3 files </w:t>
+      </w:r>
+      <w:proofErr w:type="spellStart"/>
+      <w:r>
+        <w:t>changed</w:t>
+      </w:r>
+      <w:proofErr w:type="spellEnd"/>
+      <w:r>
+        <w:t xml:space="preserve">, 63 </w:t>
+      </w:r>
+      <w:proofErr w:type="spellStart"/>
+      <w:r>
+        <w:t>insertions</w:t>
+      </w:r>
+      <w:proofErr w:type="spellEnd"/>
+      <w:r>
+        <w:t xml:space="preserve">(+), 14 </w:t>
+      </w:r>
+      <w:proofErr w:type="spellStart"/>
+      <w:r>
+        <w:t>deletions</w:t>
+      </w:r>
+      <w:proofErr w:type="spellEnd"/>
+      <w:r>
+        <w:t>(-)</w:t>
+      </w:r>
+    </w:p>
+    <w:p>
+      <w:pPr>
+        <w:autoSpaceDE w:val="0"/>
+        <w:autoSpaceDN w:val="0"/>
+        <w:adjustRightInd w:val="0"/>
+        <w:ind w:left="0"/>
+      </w:pPr>
+      <w:r>
+        <w:t xml:space="preserve"> </w:t>
+      </w:r>
+      <w:proofErr w:type="spellStart"/>
+      <w:r>
+        <w:t>create</w:t>
+      </w:r>
+      <w:proofErr w:type="spellEnd"/>
+      <w:r>
+        <w:t xml:space="preserve"> </w:t>
+      </w:r>
+      <w:proofErr w:type="spellStart"/>
+      <w:r>
+        <w:t>mode</w:t>
+      </w:r>
+      <w:proofErr w:type="spellEnd"/>
+      <w:r>
+        <w:t xml:space="preserve"> 100644 </w:t>
+      </w:r>
+      <w:proofErr w:type="spellStart"/>
+      <w:r>
+        <w:t>Commits</w:t>
+      </w:r>
+      <w:proofErr w:type="spellEnd"/>
+      <w:r>
+        <w:t xml:space="preserve"> do projeto nlw.docx</w:t>
+      </w:r>
+    </w:p>
+    <w:p>
+      <w:pPr>
+        <w:autoSpaceDE w:val="0"/>
+        <w:autoSpaceDN w:val="0"/>
+        <w:adjustRightInd w:val="0"/>
+        <w:ind w:left="0"/>
+      </w:pPr>
+    </w:p>
+    <w:p>
+      <w:pPr>
+        <w:autoSpaceDE w:val="0"/>
+        <w:autoSpaceDN w:val="0"/>
+        <w:adjustRightInd w:val="0"/>
+        <w:ind w:left="0"/>
+        <w:rPr>
+          <w:color w:val="00BFBF"/>
+        </w:rPr>
+      </w:pPr>
+      <w:r>
+        <w:rPr>
+          <w:color w:val="00BF00"/>
+        </w:rPr>
+        <w:t xml:space="preserve">piuwa@DESKTOP-SS54VVU </w:t>
+      </w:r>
+      <w:r>
+        <w:rPr>
+          <w:color w:val="BF00BF"/>
+        </w:rPr>
+        <w:t xml:space="preserve">MINGW64 </w:t>
+      </w:r>
+      <w:r>
+        <w:rPr>
+          <w:color w:val="BFBF00"/>
+        </w:rPr>
+        <w:t>/c/nlw-6</w:t>
+      </w:r>
+      <w:r>
+        <w:rPr>
+          <w:color w:val="00BFBF"/>
+        </w:rPr>
+        <w:t xml:space="preserve"> (</w:t>
+      </w:r>
+      <w:proofErr w:type="spellStart"/>
+      <w:r>
+        <w:rPr>
+          <w:color w:val="00BFBF"/>
+        </w:rPr>
+        <w:t>main</w:t>
+      </w:r>
+      <w:proofErr w:type="spellEnd"/>
+      <w:r>
+        <w:rPr>
+          <w:color w:val="00BFBF"/>
+        </w:rPr>
+        <w:t>)</w:t>
+      </w:r>
+    </w:p>
+    <w:p>
+      <w:pPr>
+        <w:autoSpaceDE w:val="0"/>
+        <w:autoSpaceDN w:val="0"/>
+        <w:adjustRightInd w:val="0"/>
+        <w:ind w:left="0"/>
+      </w:pPr>
+      <w:r>
+        <w:t xml:space="preserve">$ </w:t>
+      </w:r>
+      <w:proofErr w:type="spellStart"/>
+      <w:r>
+        <w:t>git</w:t>
+      </w:r>
+      <w:proofErr w:type="spellEnd"/>
+      <w:r>
+        <w:t xml:space="preserve"> </w:t>
+      </w:r>
+      <w:proofErr w:type="spellStart"/>
+      <w:r>
+        <w:t>push</w:t>
+      </w:r>
+      <w:proofErr w:type="spellEnd"/>
+    </w:p>
+    <w:p>
+      <w:pPr>
+        <w:autoSpaceDE w:val="0"/>
+        <w:autoSpaceDN w:val="0"/>
+        <w:adjustRightInd w:val="0"/>
+        <w:ind w:left="0"/>
+      </w:pPr>
+      <w:proofErr w:type="spellStart"/>
+      <w:r>
+        <w:t>Enumerating</w:t>
+      </w:r>
+      <w:proofErr w:type="spellEnd"/>
+      <w:r>
+        <w:t xml:space="preserve"> </w:t>
+      </w:r>
+      <w:proofErr w:type="spellStart"/>
+      <w:r>
+        <w:t>objects</w:t>
+      </w:r>
+      <w:proofErr w:type="spellEnd"/>
+      <w:r>
+        <w:t xml:space="preserve">: 8, </w:t>
+      </w:r>
+      <w:proofErr w:type="spellStart"/>
+      <w:r>
+        <w:t>done</w:t>
+      </w:r>
+      <w:proofErr w:type="spellEnd"/>
+      <w:r>
+        <w:t>.</w:t>
+      </w:r>
+    </w:p>
+    <w:p>
+      <w:pPr>
+        <w:autoSpaceDE w:val="0"/>
+        <w:autoSpaceDN w:val="0"/>
+        <w:adjustRightInd w:val="0"/>
+        <w:ind w:left="0"/>
+      </w:pPr>
+      <w:proofErr w:type="spellStart"/>
+      <w:r>
+        <w:t>Counting</w:t>
+      </w:r>
+      <w:proofErr w:type="spellEnd"/>
+      <w:r>
+        <w:t xml:space="preserve"> </w:t>
+      </w:r>
+      <w:proofErr w:type="spellStart"/>
+      <w:r>
+        <w:t>objects</w:t>
+      </w:r>
+      <w:proofErr w:type="spellEnd"/>
+      <w:r>
+        <w:t xml:space="preserve">: 100% (8/8), </w:t>
+      </w:r>
+      <w:proofErr w:type="spellStart"/>
+      <w:r>
+        <w:t>done</w:t>
+      </w:r>
+      <w:proofErr w:type="spellEnd"/>
+      <w:r>
+        <w:t>.</w:t>
+      </w:r>
+    </w:p>
+    <w:p>
+      <w:pPr>
+        <w:autoSpaceDE w:val="0"/>
+        <w:autoSpaceDN w:val="0"/>
+        <w:adjustRightInd w:val="0"/>
+        <w:ind w:left="0"/>
+      </w:pPr>
+      <w:r>
+        <w:t xml:space="preserve">Delta </w:t>
+      </w:r>
+      <w:proofErr w:type="spellStart"/>
+      <w:r>
+        <w:t>compression</w:t>
+      </w:r>
+      <w:proofErr w:type="spellEnd"/>
+      <w:r>
+        <w:t xml:space="preserve"> </w:t>
+      </w:r>
+      <w:proofErr w:type="spellStart"/>
+      <w:r>
+        <w:t>using</w:t>
+      </w:r>
+      <w:proofErr w:type="spellEnd"/>
+      <w:r>
+        <w:t xml:space="preserve"> </w:t>
+      </w:r>
+      <w:proofErr w:type="spellStart"/>
+      <w:r>
+        <w:t>up</w:t>
+      </w:r>
+      <w:proofErr w:type="spellEnd"/>
+      <w:r>
+        <w:t xml:space="preserve"> to 4 threads</w:t>
+      </w:r>
+    </w:p>
+    <w:p>
+      <w:pPr>
+        <w:autoSpaceDE w:val="0"/>
+        <w:autoSpaceDN w:val="0"/>
+        <w:adjustRightInd w:val="0"/>
+        <w:ind w:left="0"/>
+      </w:pPr>
+      <w:proofErr w:type="spellStart"/>
+      <w:r>
+        <w:t>Compressing</w:t>
+      </w:r>
+      <w:proofErr w:type="spellEnd"/>
+      <w:r>
+        <w:t xml:space="preserve"> </w:t>
+      </w:r>
+      <w:proofErr w:type="spellStart"/>
+      <w:r>
+        <w:t>objects</w:t>
+      </w:r>
+      <w:proofErr w:type="spellEnd"/>
+      <w:r>
+        <w:t xml:space="preserve">: 100% (5/5), </w:t>
+      </w:r>
+      <w:proofErr w:type="spellStart"/>
+      <w:r>
+        <w:t>done</w:t>
+      </w:r>
+      <w:proofErr w:type="spellEnd"/>
+      <w:r>
+        <w:t>.</w:t>
+      </w:r>
+    </w:p>
+    <w:p>
+      <w:pPr>
+        <w:autoSpaceDE w:val="0"/>
+        <w:autoSpaceDN w:val="0"/>
+        <w:adjustRightInd w:val="0"/>
+        <w:ind w:left="0"/>
+      </w:pPr>
+      <w:proofErr w:type="spellStart"/>
+      <w:r>
+        <w:t>Writing</w:t>
+      </w:r>
+      <w:proofErr w:type="spellEnd"/>
+      <w:r>
+        <w:t xml:space="preserve"> </w:t>
+      </w:r>
+      <w:proofErr w:type="spellStart"/>
+      <w:r>
+        <w:t>objects</w:t>
+      </w:r>
+      <w:proofErr w:type="spellEnd"/>
+      <w:r>
+        <w:t xml:space="preserve">: 100% (5/5), 11.70 </w:t>
+      </w:r>
+      <w:proofErr w:type="spellStart"/>
+      <w:r>
+        <w:t>KiB</w:t>
+      </w:r>
+      <w:proofErr w:type="spellEnd"/>
+      <w:r>
+        <w:t xml:space="preserve"> | 630.00 </w:t>
+      </w:r>
+      <w:proofErr w:type="spellStart"/>
+      <w:r>
+        <w:t>KiB</w:t>
+      </w:r>
+      <w:proofErr w:type="spellEnd"/>
+      <w:r>
+        <w:t xml:space="preserve">/s, </w:t>
+      </w:r>
+      <w:proofErr w:type="spellStart"/>
+      <w:r>
+        <w:t>done</w:t>
+      </w:r>
+      <w:proofErr w:type="spellEnd"/>
+      <w:r>
+        <w:t>.</w:t>
+      </w:r>
+    </w:p>
+    <w:p>
+      <w:pPr>
+        <w:autoSpaceDE w:val="0"/>
+        <w:autoSpaceDN w:val="0"/>
+        <w:adjustRightInd w:val="0"/>
+        <w:ind w:left="0"/>
+      </w:pPr>
+      <w:r>
+        <w:t xml:space="preserve">Total 5 (delta 2), </w:t>
+      </w:r>
+      <w:proofErr w:type="spellStart"/>
+      <w:r>
+        <w:t>reused</w:t>
+      </w:r>
+      <w:proofErr w:type="spellEnd"/>
+      <w:r>
+        <w:t xml:space="preserve"> 0 (delta 0), pack-</w:t>
+      </w:r>
+      <w:proofErr w:type="spellStart"/>
+      <w:r>
+        <w:t>reused</w:t>
+      </w:r>
+      <w:proofErr w:type="spellEnd"/>
+      <w:r>
+        <w:t xml:space="preserve"> 0</w:t>
+      </w:r>
+    </w:p>
+    <w:p>
+      <w:pPr>
+        <w:autoSpaceDE w:val="0"/>
+        <w:autoSpaceDN w:val="0"/>
+        <w:adjustRightInd w:val="0"/>
+        <w:ind w:left="0"/>
+      </w:pPr>
+      <w:proofErr w:type="spellStart"/>
+      <w:r>
+        <w:t>remote</w:t>
+      </w:r>
+      <w:proofErr w:type="spellEnd"/>
+      <w:r>
+        <w:t xml:space="preserve">: </w:t>
+      </w:r>
+      <w:proofErr w:type="spellStart"/>
+      <w:r>
+        <w:t>Resolving</w:t>
+      </w:r>
+      <w:proofErr w:type="spellEnd"/>
+      <w:r>
+        <w:t xml:space="preserve"> deltas: 100% (2/2), </w:t>
+      </w:r>
+      <w:proofErr w:type="spellStart"/>
+      <w:r>
+        <w:t>completed</w:t>
+      </w:r>
+      <w:proofErr w:type="spellEnd"/>
+      <w:r>
+        <w:t xml:space="preserve"> </w:t>
+      </w:r>
+      <w:proofErr w:type="spellStart"/>
+      <w:r>
+        <w:t>with</w:t>
+      </w:r>
+      <w:proofErr w:type="spellEnd"/>
+      <w:r>
+        <w:t xml:space="preserve"> </w:t>
+      </w:r>
+      <w:proofErr w:type="gramStart"/>
+      <w:r>
+        <w:t>2 local</w:t>
+      </w:r>
+      <w:proofErr w:type="gramEnd"/>
+      <w:r>
+        <w:t xml:space="preserve"> </w:t>
+      </w:r>
+      <w:proofErr w:type="spellStart"/>
+      <w:r>
+        <w:t>objects</w:t>
+      </w:r>
+      <w:proofErr w:type="spellEnd"/>
+      <w:r>
+        <w:t>.</w:t>
+      </w:r>
+    </w:p>
+    <w:p>
+      <w:pPr>
+        <w:autoSpaceDE w:val="0"/>
+        <w:autoSpaceDN w:val="0"/>
+        <w:adjustRightInd w:val="0"/>
+        <w:ind w:left="0"/>
+      </w:pPr>
+      <w:r>
+        <w:t xml:space="preserve">To </w:t>
+      </w:r>
+      <w:proofErr w:type="spellStart"/>
+      <w:r>
+        <w:t>github.com:AdilsonRocha-coder</w:t>
+      </w:r>
+      <w:proofErr w:type="spellEnd"/>
+      <w:r>
+        <w:t>/Projeto-NLW-6.git</w:t>
+      </w:r>
+    </w:p>
+    <w:p>
+      <w:pPr>
+        <w:autoSpaceDE w:val="0"/>
+        <w:autoSpaceDN w:val="0"/>
+        <w:adjustRightInd w:val="0"/>
+        <w:ind w:left="0"/>
+      </w:pPr>
+      <w:r>
+        <w:t xml:space="preserve">   0466e60..d0e52fb  </w:t>
+      </w:r>
+      <w:proofErr w:type="spellStart"/>
+      <w:r>
+        <w:t>main</w:t>
+      </w:r>
+      <w:proofErr w:type="spellEnd"/>
+      <w:r>
+        <w:t xml:space="preserve"> -&gt; </w:t>
+      </w:r>
+      <w:proofErr w:type="spellStart"/>
+      <w:r>
+        <w:t>main</w:t>
+      </w:r>
+      <w:proofErr w:type="spellEnd"/>
+    </w:p>
+    <w:p>
+      <w:pPr>
+        <w:autoSpaceDE w:val="0"/>
+        <w:autoSpaceDN w:val="0"/>
+        <w:adjustRightInd w:val="0"/>
+        <w:ind w:left="0"/>
+      </w:pPr>
+    </w:p>
+    <w:p>
+      <w:pPr>
+        <w:autoSpaceDE w:val="0"/>
+        <w:autoSpaceDN w:val="0"/>
+        <w:adjustRightInd w:val="0"/>
+        <w:ind w:left="0"/>
+        <w:rPr>
+          <w:color w:val="00BFBF"/>
+        </w:rPr>
+      </w:pPr>
+      <w:r>
+        <w:rPr>
+          <w:color w:val="00BF00"/>
+        </w:rPr>
+        <w:t xml:space="preserve">piuwa@DESKTOP-SS54VVU </w:t>
+      </w:r>
+      <w:r>
+        <w:rPr>
+          <w:color w:val="BF00BF"/>
+        </w:rPr>
+        <w:t xml:space="preserve">MINGW64 </w:t>
+      </w:r>
+      <w:r>
+        <w:rPr>
+          <w:color w:val="BFBF00"/>
+        </w:rPr>
+        <w:t>/c/nlw-6</w:t>
+      </w:r>
+      <w:r>
+        <w:rPr>
+          <w:color w:val="00BFBF"/>
+        </w:rPr>
+        <w:t xml:space="preserve"> (</w:t>
+      </w:r>
+      <w:proofErr w:type="spellStart"/>
+      <w:r>
+        <w:rPr>
+          <w:color w:val="00BFBF"/>
+        </w:rPr>
+        <w:t>main</w:t>
+      </w:r>
+      <w:proofErr w:type="spellEnd"/>
+      <w:r>
+        <w:rPr>
+          <w:color w:val="00BFBF"/>
+        </w:rPr>
+        <w:t>)</w:t>
+      </w:r>
+    </w:p>
+    <w:p>
+      <w:pPr>
+        <w:autoSpaceDE w:val="0"/>
+        <w:autoSpaceDN w:val="0"/>
+        <w:adjustRightInd w:val="0"/>
+        <w:ind w:left="0"/>
+      </w:pPr>
+      <w:r>
+        <w:t xml:space="preserve">$ </w:t>
+      </w:r>
+      <w:proofErr w:type="spellStart"/>
+      <w:r>
+        <w:t>ls</w:t>
+      </w:r>
+      <w:proofErr w:type="spellEnd"/>
+    </w:p>
+    <w:p>
+      <w:pPr>
+        <w:autoSpaceDE w:val="0"/>
+        <w:autoSpaceDN w:val="0"/>
+        <w:adjustRightInd w:val="0"/>
+        <w:ind w:left="0"/>
+      </w:pPr>
+      <w:r>
+        <w:t>'</w:t>
+      </w:r>
+      <w:proofErr w:type="spellStart"/>
+      <w:r>
+        <w:t>Commits</w:t>
+      </w:r>
+      <w:proofErr w:type="spellEnd"/>
+      <w:r>
+        <w:t xml:space="preserve"> do projeto nlw.docx'   index.html   style.css</w:t>
+      </w:r>
+    </w:p>
+    <w:p>
+      <w:pPr>
+        <w:autoSpaceDE w:val="0"/>
+        <w:autoSpaceDN w:val="0"/>
+        <w:adjustRightInd w:val="0"/>
+        <w:ind w:left="0"/>
+      </w:pPr>
+    </w:p>
+    <w:p>
+      <w:pPr>
+        <w:autoSpaceDE w:val="0"/>
+        <w:autoSpaceDN w:val="0"/>
+        <w:adjustRightInd w:val="0"/>
+        <w:ind w:left="0"/>
+        <w:rPr>
+          <w:color w:val="00BFBF"/>
+        </w:rPr>
+      </w:pPr>
+      <w:r>
+        <w:rPr>
+          <w:color w:val="00BF00"/>
+        </w:rPr>
+        <w:t xml:space="preserve">piuwa@DESKTOP-SS54VVU </w:t>
+      </w:r>
+      <w:r>
+        <w:rPr>
+          <w:color w:val="BF00BF"/>
+        </w:rPr>
+        <w:t xml:space="preserve">MINGW64 </w:t>
+      </w:r>
+      <w:r>
+        <w:rPr>
+          <w:color w:val="BFBF00"/>
+        </w:rPr>
+        <w:t>/c/nlw-6</w:t>
+      </w:r>
+      <w:r>
+        <w:rPr>
+          <w:color w:val="00BFBF"/>
+        </w:rPr>
+        <w:t xml:space="preserve"> (</w:t>
+      </w:r>
+      <w:proofErr w:type="spellStart"/>
+      <w:r>
+        <w:rPr>
+          <w:color w:val="00BFBF"/>
+        </w:rPr>
+        <w:t>main</w:t>
+      </w:r>
+      <w:proofErr w:type="spellEnd"/>
+      <w:r>
+        <w:rPr>
+          <w:color w:val="00BFBF"/>
+        </w:rPr>
+        <w:t>)</w:t>
+      </w:r>
+    </w:p>
+    <w:p>
+      <w:pPr>
+        <w:autoSpaceDE w:val="0"/>
+        <w:autoSpaceDN w:val="0"/>
+        <w:adjustRightInd w:val="0"/>
+        <w:ind w:left="0"/>
+      </w:pPr>
+      <w:r>
+        <w:t xml:space="preserve">$ </w:t>
+      </w:r>
+      <w:proofErr w:type="spellStart"/>
+      <w:r>
+        <w:t>git</w:t>
+      </w:r>
+      <w:proofErr w:type="spellEnd"/>
+      <w:r>
+        <w:t xml:space="preserve"> status</w:t>
+      </w:r>
+    </w:p>
+    <w:p>
+      <w:pPr>
+        <w:autoSpaceDE w:val="0"/>
+        <w:autoSpaceDN w:val="0"/>
+        <w:adjustRightInd w:val="0"/>
+        <w:ind w:left="0"/>
+      </w:pPr>
+      <w:r>
+        <w:t xml:space="preserve">On </w:t>
+      </w:r>
+      <w:proofErr w:type="spellStart"/>
+      <w:r>
+        <w:t>branch</w:t>
+      </w:r>
+      <w:proofErr w:type="spellEnd"/>
+      <w:r>
+        <w:t xml:space="preserve"> </w:t>
+      </w:r>
+      <w:proofErr w:type="spellStart"/>
+      <w:r>
+        <w:t>main</w:t>
+      </w:r>
+      <w:proofErr w:type="spellEnd"/>
+    </w:p>
+    <w:p>
+      <w:pPr>
+        <w:autoSpaceDE w:val="0"/>
+        <w:autoSpaceDN w:val="0"/>
+        <w:adjustRightInd w:val="0"/>
+        <w:ind w:left="0"/>
+      </w:pPr>
+      <w:proofErr w:type="spellStart"/>
+      <w:r>
+        <w:t>Your</w:t>
+      </w:r>
+      <w:proofErr w:type="spellEnd"/>
+      <w:r>
+        <w:t xml:space="preserve"> </w:t>
+      </w:r>
+      <w:proofErr w:type="spellStart"/>
+      <w:r>
+        <w:t>branch</w:t>
+      </w:r>
+      <w:proofErr w:type="spellEnd"/>
+      <w:r>
+        <w:t xml:space="preserve"> </w:t>
+      </w:r>
+      <w:proofErr w:type="spellStart"/>
+      <w:r>
+        <w:t>is</w:t>
+      </w:r>
+      <w:proofErr w:type="spellEnd"/>
+      <w:r>
+        <w:t xml:space="preserve"> </w:t>
+      </w:r>
+      <w:proofErr w:type="spellStart"/>
+      <w:r>
+        <w:t>up</w:t>
+      </w:r>
+      <w:proofErr w:type="spellEnd"/>
+      <w:r>
+        <w:t xml:space="preserve"> to date </w:t>
+      </w:r>
+      <w:proofErr w:type="spellStart"/>
+      <w:r>
+        <w:t>with</w:t>
+      </w:r>
+      <w:proofErr w:type="spellEnd"/>
+      <w:r>
+        <w:t xml:space="preserve"> '</w:t>
+      </w:r>
+      <w:proofErr w:type="spellStart"/>
+      <w:r>
+        <w:t>origin</w:t>
+      </w:r>
+      <w:proofErr w:type="spellEnd"/>
+      <w:r>
+        <w:t>/</w:t>
+      </w:r>
+      <w:proofErr w:type="spellStart"/>
+      <w:r>
+        <w:t>main</w:t>
+      </w:r>
+      <w:proofErr w:type="spellEnd"/>
+      <w:r>
+        <w:t>'.</w:t>
+      </w:r>
+    </w:p>
+    <w:p>
+      <w:pPr>
+        <w:autoSpaceDE w:val="0"/>
+        <w:autoSpaceDN w:val="0"/>
+        <w:adjustRightInd w:val="0"/>
+        <w:ind w:left="0"/>
+      </w:pPr>
+    </w:p>
+    <w:p>
+      <w:pPr>
+        <w:autoSpaceDE w:val="0"/>
+        <w:autoSpaceDN w:val="0"/>
+        <w:adjustRightInd w:val="0"/>
+        <w:ind w:left="0"/>
+      </w:pPr>
+      <w:proofErr w:type="spellStart"/>
+      <w:r>
+        <w:t>nothing</w:t>
+      </w:r>
+      <w:proofErr w:type="spellEnd"/>
+      <w:r>
+        <w:t xml:space="preserve"> to </w:t>
+      </w:r>
+      <w:proofErr w:type="spellStart"/>
+      <w:r>
+        <w:t>commit</w:t>
+      </w:r>
+      <w:proofErr w:type="spellEnd"/>
+      <w:r>
+        <w:t xml:space="preserve">, </w:t>
+      </w:r>
+      <w:proofErr w:type="spellStart"/>
+      <w:r>
+        <w:t>working</w:t>
+      </w:r>
+      <w:proofErr w:type="spellEnd"/>
+      <w:r>
+        <w:t xml:space="preserve"> </w:t>
+      </w:r>
+      <w:proofErr w:type="spellStart"/>
+      <w:r>
+        <w:t>tree</w:t>
+      </w:r>
+      <w:proofErr w:type="spellEnd"/>
+      <w:r>
+        <w:t xml:space="preserve"> clean</w:t>
       </w:r>
     </w:p>
     <w:p>

</xml_diff>